<commit_message>
Iteration 1 documents (Release notes - SDS - STP - TaskBoard)
</commit_message>
<xml_diff>
--- a/Documents/Taskboard_HIH-CU.docx
+++ b/Documents/Taskboard_HIH-CU.docx
@@ -22,7 +22,6 @@
         </w:rPr>
         <w:t xml:space="preserve">Project </w:t>
       </w:r>
-      <w:proofErr w:type="spellStart"/>
       <w:r>
         <w:rPr>
           <w:b/>
@@ -30,9 +29,8 @@
           <w:sz w:val="32"/>
           <w:szCs w:val="32"/>
         </w:rPr>
-        <w:t>Taskboard</w:t>
+        <w:t>Task board</w:t>
       </w:r>
-      <w:proofErr w:type="spellEnd"/>
     </w:p>
     <w:p>
       <w:pPr>
@@ -52,7 +50,61 @@
           <w:sz w:val="32"/>
           <w:szCs w:val="32"/>
         </w:rPr>
-        <w:t>(1/3/2012)</w:t>
+        <w:t>(</w:t>
+      </w:r>
+      <w:r>
+        <w:rPr>
+          <w:b/>
+          <w:bCs/>
+          <w:sz w:val="32"/>
+          <w:szCs w:val="32"/>
+        </w:rPr>
+        <w:t>9</w:t>
+      </w:r>
+      <w:r>
+        <w:rPr>
+          <w:b/>
+          <w:bCs/>
+          <w:sz w:val="32"/>
+          <w:szCs w:val="32"/>
+        </w:rPr>
+        <w:t>/</w:t>
+      </w:r>
+      <w:r>
+        <w:rPr>
+          <w:b/>
+          <w:bCs/>
+          <w:sz w:val="32"/>
+          <w:szCs w:val="32"/>
+        </w:rPr>
+        <w:t>4</w:t>
+      </w:r>
+      <w:r>
+        <w:rPr>
+          <w:b/>
+          <w:bCs/>
+          <w:sz w:val="32"/>
+          <w:szCs w:val="32"/>
+        </w:rPr>
+        <w:t>/201</w:t>
+      </w:r>
+      <w:r>
+        <w:rPr>
+          <w:b/>
+          <w:bCs/>
+          <w:sz w:val="32"/>
+          <w:szCs w:val="32"/>
+        </w:rPr>
+        <w:t>8</w:t>
+      </w:r>
+      <w:r>
+        <w:rPr>
+          <w:b/>
+          <w:bCs/>
+          <w:sz w:val="32"/>
+          <w:szCs w:val="32"/>
+        </w:rPr>
+        <w:t>)</w:t>
       </w:r>
     </w:p>
     <w:p>
@@ -66,8 +118,6 @@
           <w:szCs w:val="32"/>
         </w:rPr>
       </w:pPr>
-      <w:bookmarkStart w:id="0" w:name="_GoBack"/>
-      <w:bookmarkEnd w:id="0"/>
     </w:p>
     <w:tbl>
       <w:tblPr>
@@ -276,349 +326,12 @@
           </w:tcPr>
           <w:p>
             <w:r>
-              <w:t>On</w:t>
-            </w:r>
-            <w:r>
-              <w:t>e</w:t>
-            </w:r>
-            <w:r>
-              <w:t xml:space="preserve"> user story per cell</w:t>
-            </w:r>
-          </w:p>
-          <w:p>
-            <w:pPr>
-              <w:pStyle w:val="ListParagraph"/>
-              <w:numPr>
-                <w:ilvl w:val="0"/>
-                <w:numId w:val="1"/>
-              </w:numPr>
-            </w:pPr>
-            <w:r>
-              <w:t>Name</w:t>
-            </w:r>
-          </w:p>
-          <w:p>
-            <w:pPr>
-              <w:pStyle w:val="ListParagraph"/>
-              <w:numPr>
-                <w:ilvl w:val="0"/>
-                <w:numId w:val="1"/>
-              </w:numPr>
-            </w:pPr>
-            <w:r>
-              <w:t>US ID (UCID, NFID)</w:t>
-            </w:r>
-          </w:p>
-          <w:p>
-            <w:pPr>
-              <w:pStyle w:val="ListParagraph"/>
-              <w:numPr>
-                <w:ilvl w:val="0"/>
-                <w:numId w:val="1"/>
-              </w:numPr>
-            </w:pPr>
-            <w:r>
-              <w:t>Priority</w:t>
-            </w:r>
-          </w:p>
-          <w:p/>
-          <w:p/>
-          <w:p/>
-        </w:tc>
-        <w:tc>
-          <w:tcPr>
-            <w:tcW w:w="2635" w:type="dxa"/>
-          </w:tcPr>
-          <w:p>
-            <w:r>
-              <w:t>One or more task or defect</w:t>
-            </w:r>
-          </w:p>
-          <w:p>
-            <w:pPr>
-              <w:pStyle w:val="ListParagraph"/>
-              <w:numPr>
-                <w:ilvl w:val="0"/>
-                <w:numId w:val="1"/>
-              </w:numPr>
-            </w:pPr>
-            <w:r>
-              <w:t>Name</w:t>
-            </w:r>
-          </w:p>
-          <w:p>
-            <w:pPr>
-              <w:pStyle w:val="ListParagraph"/>
-              <w:numPr>
-                <w:ilvl w:val="0"/>
-                <w:numId w:val="1"/>
-              </w:numPr>
-            </w:pPr>
-            <w:r>
-              <w:t>Person</w:t>
-            </w:r>
-          </w:p>
-          <w:p>
-            <w:pPr>
-              <w:pStyle w:val="ListParagraph"/>
-              <w:numPr>
-                <w:ilvl w:val="0"/>
-                <w:numId w:val="1"/>
-              </w:numPr>
-            </w:pPr>
-            <w:r>
-              <w:t>Estimated Hours</w:t>
-            </w:r>
-          </w:p>
-          <w:p>
-            <w:pPr>
-              <w:pStyle w:val="ListParagraph"/>
-              <w:numPr>
-                <w:ilvl w:val="0"/>
-                <w:numId w:val="1"/>
-              </w:numPr>
-            </w:pPr>
-            <w:r>
-              <w:t>Spent Hours</w:t>
-            </w:r>
-          </w:p>
-          <w:p>
-            <w:pPr>
-              <w:pStyle w:val="ListParagraph"/>
-              <w:numPr>
-                <w:ilvl w:val="0"/>
-                <w:numId w:val="1"/>
-              </w:numPr>
-            </w:pPr>
-            <w:r>
-              <w:t>To do Hours</w:t>
-            </w:r>
-          </w:p>
-        </w:tc>
-        <w:tc>
-          <w:tcPr>
-            <w:tcW w:w="2762" w:type="dxa"/>
-          </w:tcPr>
-          <w:p>
-            <w:r>
-              <w:t>One or more task or defect</w:t>
-            </w:r>
-          </w:p>
-          <w:p>
-            <w:pPr>
-              <w:pStyle w:val="ListParagraph"/>
-              <w:numPr>
-                <w:ilvl w:val="0"/>
-                <w:numId w:val="1"/>
-              </w:numPr>
-            </w:pPr>
-            <w:r>
-              <w:t>Name</w:t>
-            </w:r>
-          </w:p>
-          <w:p>
-            <w:pPr>
-              <w:pStyle w:val="ListParagraph"/>
-              <w:numPr>
-                <w:ilvl w:val="0"/>
-                <w:numId w:val="1"/>
-              </w:numPr>
-            </w:pPr>
-            <w:r>
-              <w:t>Person</w:t>
-            </w:r>
-          </w:p>
-          <w:p>
-            <w:pPr>
-              <w:pStyle w:val="ListParagraph"/>
-              <w:numPr>
-                <w:ilvl w:val="0"/>
-                <w:numId w:val="1"/>
-              </w:numPr>
-            </w:pPr>
-            <w:r>
-              <w:t>Estimated Hours</w:t>
-            </w:r>
-          </w:p>
-          <w:p>
-            <w:pPr>
-              <w:pStyle w:val="ListParagraph"/>
-              <w:numPr>
-                <w:ilvl w:val="0"/>
-                <w:numId w:val="1"/>
-              </w:numPr>
-            </w:pPr>
-            <w:r>
-              <w:t>Spent Hours</w:t>
-            </w:r>
-          </w:p>
-          <w:p>
-            <w:pPr>
-              <w:pStyle w:val="ListParagraph"/>
-              <w:numPr>
-                <w:ilvl w:val="0"/>
-                <w:numId w:val="1"/>
-              </w:numPr>
-            </w:pPr>
-            <w:r>
-              <w:t>To do Hours</w:t>
-            </w:r>
-          </w:p>
-        </w:tc>
-        <w:tc>
-          <w:tcPr>
-            <w:tcW w:w="2635" w:type="dxa"/>
-          </w:tcPr>
-          <w:p>
-            <w:r>
-              <w:t>One or more task or defect</w:t>
-            </w:r>
-          </w:p>
-          <w:p>
-            <w:pPr>
-              <w:pStyle w:val="ListParagraph"/>
-              <w:numPr>
-                <w:ilvl w:val="0"/>
-                <w:numId w:val="1"/>
-              </w:numPr>
-            </w:pPr>
-            <w:r>
-              <w:t>Name</w:t>
-            </w:r>
-          </w:p>
-          <w:p>
-            <w:pPr>
-              <w:pStyle w:val="ListParagraph"/>
-              <w:numPr>
-                <w:ilvl w:val="0"/>
-                <w:numId w:val="1"/>
-              </w:numPr>
-            </w:pPr>
-            <w:r>
-              <w:t>Person</w:t>
-            </w:r>
-          </w:p>
-          <w:p>
-            <w:pPr>
-              <w:pStyle w:val="ListParagraph"/>
-              <w:numPr>
-                <w:ilvl w:val="0"/>
-                <w:numId w:val="1"/>
-              </w:numPr>
-            </w:pPr>
-            <w:r>
-              <w:t>Estimated Hours</w:t>
-            </w:r>
-          </w:p>
-          <w:p>
-            <w:pPr>
-              <w:pStyle w:val="ListParagraph"/>
-              <w:numPr>
-                <w:ilvl w:val="0"/>
-                <w:numId w:val="1"/>
-              </w:numPr>
-            </w:pPr>
-            <w:r>
-              <w:t>Spent Hours</w:t>
-            </w:r>
-          </w:p>
-          <w:p>
-            <w:pPr>
-              <w:pStyle w:val="ListParagraph"/>
-              <w:numPr>
-                <w:ilvl w:val="0"/>
-                <w:numId w:val="1"/>
-              </w:numPr>
-            </w:pPr>
-            <w:r>
-              <w:t>To do Hours</w:t>
-            </w:r>
-          </w:p>
-        </w:tc>
-        <w:tc>
-          <w:tcPr>
-            <w:tcW w:w="2636" w:type="dxa"/>
-          </w:tcPr>
-          <w:p>
-            <w:r>
-              <w:t>One or more task or defect</w:t>
-            </w:r>
-          </w:p>
-          <w:p>
-            <w:pPr>
-              <w:pStyle w:val="ListParagraph"/>
-              <w:numPr>
-                <w:ilvl w:val="0"/>
-                <w:numId w:val="1"/>
-              </w:numPr>
-            </w:pPr>
-            <w:r>
-              <w:t>Name</w:t>
-            </w:r>
-          </w:p>
-          <w:p>
-            <w:pPr>
-              <w:pStyle w:val="ListParagraph"/>
-              <w:numPr>
-                <w:ilvl w:val="0"/>
-                <w:numId w:val="1"/>
-              </w:numPr>
-            </w:pPr>
-            <w:r>
-              <w:t>Person</w:t>
-            </w:r>
-          </w:p>
-          <w:p>
-            <w:pPr>
-              <w:pStyle w:val="ListParagraph"/>
-              <w:numPr>
-                <w:ilvl w:val="0"/>
-                <w:numId w:val="1"/>
-              </w:numPr>
-            </w:pPr>
-            <w:r>
-              <w:t>Estimated Hours</w:t>
-            </w:r>
-          </w:p>
-          <w:p>
-            <w:pPr>
-              <w:pStyle w:val="ListParagraph"/>
-              <w:numPr>
-                <w:ilvl w:val="0"/>
-                <w:numId w:val="1"/>
-              </w:numPr>
-            </w:pPr>
-            <w:r>
-              <w:t>Spent Hours</w:t>
-            </w:r>
-          </w:p>
-          <w:p>
-            <w:pPr>
-              <w:pStyle w:val="ListParagraph"/>
-              <w:numPr>
-                <w:ilvl w:val="0"/>
-                <w:numId w:val="1"/>
-              </w:numPr>
-            </w:pPr>
-            <w:r>
-              <w:t>To do Hours</w:t>
-            </w:r>
-          </w:p>
-        </w:tc>
-      </w:tr>
-      <w:tr>
-        <w:tc>
-          <w:tcPr>
-            <w:tcW w:w="2635" w:type="dxa"/>
-          </w:tcPr>
-          <w:p>
-            <w:r>
               <w:t>US1.1</w:t>
             </w:r>
           </w:p>
           <w:p>
             <w:r>
-              <w:t>User Login</w:t>
+              <w:t>High board story</w:t>
             </w:r>
           </w:p>
           <w:p>
@@ -626,173 +339,6 @@
               <w:t>Priority: A</w:t>
             </w:r>
           </w:p>
-        </w:tc>
-        <w:tc>
-          <w:tcPr>
-            <w:tcW w:w="2635" w:type="dxa"/>
-          </w:tcPr>
-          <w:p>
-            <w:r>
-              <w:t>Task: Terminate session</w:t>
-            </w:r>
-          </w:p>
-          <w:p>
-            <w:r>
-              <w:t xml:space="preserve">Person: </w:t>
-            </w:r>
-            <w:proofErr w:type="spellStart"/>
-            <w:r>
-              <w:t>Samy</w:t>
-            </w:r>
-            <w:proofErr w:type="spellEnd"/>
-          </w:p>
-          <w:p>
-            <w:r>
-              <w:t>EH: 10</w:t>
-            </w:r>
-          </w:p>
-          <w:p>
-            <w:r>
-              <w:t>SH</w:t>
-            </w:r>
-            <w:proofErr w:type="gramStart"/>
-            <w:r>
-              <w:t>:0</w:t>
-            </w:r>
-            <w:proofErr w:type="gramEnd"/>
-          </w:p>
-          <w:p>
-            <w:r>
-              <w:t>TH:10</w:t>
-            </w:r>
-          </w:p>
-          <w:p/>
-        </w:tc>
-        <w:tc>
-          <w:tcPr>
-            <w:tcW w:w="2762" w:type="dxa"/>
-          </w:tcPr>
-          <w:p>
-            <w:r>
-              <w:t>Task: Show time</w:t>
-            </w:r>
-          </w:p>
-          <w:p>
-            <w:r>
-              <w:t>Person: Said</w:t>
-            </w:r>
-          </w:p>
-          <w:p>
-            <w:r>
-              <w:t>EH: 10</w:t>
-            </w:r>
-          </w:p>
-          <w:p>
-            <w:r>
-              <w:t>SH:</w:t>
-            </w:r>
-            <w:r>
-              <w:t>5</w:t>
-            </w:r>
-          </w:p>
-          <w:p>
-            <w:r>
-              <w:t>TH:</w:t>
-            </w:r>
-            <w:r>
-              <w:t>5</w:t>
-            </w:r>
-          </w:p>
-        </w:tc>
-        <w:tc>
-          <w:tcPr>
-            <w:tcW w:w="2635" w:type="dxa"/>
-          </w:tcPr>
-          <w:p>
-            <w:r>
-              <w:t>Defect: User cannot login</w:t>
-            </w:r>
-          </w:p>
-          <w:p>
-            <w:r>
-              <w:t>Person: Ahmed</w:t>
-            </w:r>
-          </w:p>
-          <w:p>
-            <w:r>
-              <w:t>EH: 10</w:t>
-            </w:r>
-          </w:p>
-          <w:p>
-            <w:r>
-              <w:t>SH:</w:t>
-            </w:r>
-            <w:r>
-              <w:t>12</w:t>
-            </w:r>
-          </w:p>
-          <w:p>
-            <w:r>
-              <w:t>TH</w:t>
-            </w:r>
-            <w:proofErr w:type="gramStart"/>
-            <w:r>
-              <w:t>:</w:t>
-            </w:r>
-            <w:r>
-              <w:t>0</w:t>
-            </w:r>
-            <w:proofErr w:type="gramEnd"/>
-          </w:p>
-        </w:tc>
-        <w:tc>
-          <w:tcPr>
-            <w:tcW w:w="2636" w:type="dxa"/>
-          </w:tcPr>
-          <w:p>
-            <w:r>
-              <w:t>Task: Create DB script</w:t>
-            </w:r>
-          </w:p>
-          <w:p>
-            <w:r>
-              <w:t>Person: Ahmed</w:t>
-            </w:r>
-          </w:p>
-          <w:p>
-            <w:r>
-              <w:t>EH: 10</w:t>
-            </w:r>
-          </w:p>
-          <w:p>
-            <w:r>
-              <w:t>SH:</w:t>
-            </w:r>
-            <w:r>
-              <w:t>15</w:t>
-            </w:r>
-          </w:p>
-          <w:p>
-            <w:r>
-              <w:t>TH</w:t>
-            </w:r>
-            <w:proofErr w:type="gramStart"/>
-            <w:r>
-              <w:t>:</w:t>
-            </w:r>
-            <w:r>
-              <w:t>0</w:t>
-            </w:r>
-            <w:proofErr w:type="gramEnd"/>
-          </w:p>
-        </w:tc>
-      </w:tr>
-      <w:tr>
-        <w:tc>
-          <w:tcPr>
-            <w:tcW w:w="2635" w:type="dxa"/>
-          </w:tcPr>
-          <w:p/>
         </w:tc>
         <w:tc>
           <w:tcPr>
@@ -810,82 +356,459 @@
           <w:tcPr>
             <w:tcW w:w="2635" w:type="dxa"/>
           </w:tcPr>
-          <w:p/>
+          <w:p>
+            <w:r>
+              <w:t xml:space="preserve">Task: Forgetting Username or Password </w:t>
+            </w:r>
+          </w:p>
+          <w:p>
+            <w:r>
+              <w:t xml:space="preserve">Person: Ehab Rabie </w:t>
+            </w:r>
+          </w:p>
+          <w:p>
+            <w:r>
+              <w:t>EH: 3</w:t>
+            </w:r>
+          </w:p>
+          <w:p>
+            <w:r>
+              <w:t>SH:0</w:t>
+            </w:r>
+          </w:p>
+          <w:p>
+            <w:r>
+              <w:t xml:space="preserve">TH:3 </w:t>
+            </w:r>
+          </w:p>
         </w:tc>
         <w:tc>
           <w:tcPr>
             <w:tcW w:w="2636" w:type="dxa"/>
           </w:tcPr>
+          <w:p>
+            <w:r>
+              <w:t xml:space="preserve">Task: Create DB </w:t>
+            </w:r>
+            <w:r>
+              <w:t>Models</w:t>
+            </w:r>
+          </w:p>
+          <w:p>
+            <w:r>
+              <w:t xml:space="preserve">Person: </w:t>
+            </w:r>
+            <w:r>
+              <w:t>Omar Touny</w:t>
+            </w:r>
+          </w:p>
+          <w:p>
+            <w:r>
+              <w:t xml:space="preserve">EH: </w:t>
+            </w:r>
+            <w:r>
+              <w:t>5</w:t>
+            </w:r>
+          </w:p>
+          <w:p>
+            <w:r>
+              <w:t>SH:</w:t>
+            </w:r>
+            <w:r>
+              <w:t>7</w:t>
+            </w:r>
+          </w:p>
+          <w:p>
+            <w:r>
+              <w:t>TH:0</w:t>
+            </w:r>
+          </w:p>
           <w:p/>
-        </w:tc>
-      </w:tr>
-      <w:tr>
-        <w:tc>
-          <w:tcPr>
-            <w:tcW w:w="2635" w:type="dxa"/>
-          </w:tcPr>
+          <w:p>
+            <w:r>
+              <w:t>Task: Login</w:t>
+            </w:r>
+          </w:p>
+          <w:p>
+            <w:r>
+              <w:t>Person: Ehab Rabie</w:t>
+            </w:r>
+          </w:p>
+          <w:p>
+            <w:r>
+              <w:t>EH: 6</w:t>
+            </w:r>
+          </w:p>
+          <w:p>
+            <w:r>
+              <w:t>SH:6</w:t>
+            </w:r>
+          </w:p>
+          <w:p>
+            <w:r>
+              <w:t>TH:0</w:t>
+            </w:r>
+          </w:p>
           <w:p/>
-        </w:tc>
-        <w:tc>
-          <w:tcPr>
-            <w:tcW w:w="2635" w:type="dxa"/>
-          </w:tcPr>
+          <w:p>
+            <w:r>
+              <w:t>Task: Logout</w:t>
+            </w:r>
+          </w:p>
+          <w:p>
+            <w:r>
+              <w:t xml:space="preserve">Person: Samir </w:t>
+            </w:r>
+            <w:proofErr w:type="spellStart"/>
+            <w:r>
+              <w:t>Hosny</w:t>
+            </w:r>
+            <w:proofErr w:type="spellEnd"/>
+          </w:p>
+          <w:p>
+            <w:r>
+              <w:t>EH: 4</w:t>
+            </w:r>
+          </w:p>
+          <w:p>
+            <w:r>
+              <w:t xml:space="preserve">SH: 3 </w:t>
+            </w:r>
+          </w:p>
+          <w:p>
+            <w:r>
+              <w:t>TH:0</w:t>
+            </w:r>
+          </w:p>
           <w:p/>
-        </w:tc>
-        <w:tc>
-          <w:tcPr>
-            <w:tcW w:w="2762" w:type="dxa"/>
-          </w:tcPr>
           <w:p/>
-        </w:tc>
-        <w:tc>
-          <w:tcPr>
-            <w:tcW w:w="2635" w:type="dxa"/>
-          </w:tcPr>
           <w:p/>
-        </w:tc>
-        <w:tc>
-          <w:tcPr>
-            <w:tcW w:w="2636" w:type="dxa"/>
-          </w:tcPr>
+          <w:p>
+            <w:r>
+              <w:t>Task: Crea</w:t>
+            </w:r>
+            <w:r>
+              <w:t>ting member account</w:t>
+            </w:r>
+          </w:p>
+          <w:p>
+            <w:r>
+              <w:t xml:space="preserve">Person: </w:t>
+            </w:r>
+            <w:r>
+              <w:t xml:space="preserve">Samir </w:t>
+            </w:r>
+            <w:proofErr w:type="spellStart"/>
+            <w:r>
+              <w:t>Hosny</w:t>
+            </w:r>
+            <w:proofErr w:type="spellEnd"/>
+          </w:p>
+          <w:p>
+            <w:r>
+              <w:t xml:space="preserve">EH: </w:t>
+            </w:r>
+            <w:r>
+              <w:t>8</w:t>
+            </w:r>
+          </w:p>
+          <w:p>
+            <w:r>
+              <w:t>SH:</w:t>
+            </w:r>
+            <w:r>
+              <w:t xml:space="preserve"> 8</w:t>
+            </w:r>
+          </w:p>
+          <w:p>
+            <w:r>
+              <w:t>TH:0</w:t>
+            </w:r>
+          </w:p>
           <w:p/>
-        </w:tc>
-      </w:tr>
-      <w:tr>
-        <w:tc>
-          <w:tcPr>
-            <w:tcW w:w="2635" w:type="dxa"/>
-          </w:tcPr>
+          <w:p>
+            <w:r>
+              <w:lastRenderedPageBreak/>
+              <w:t>Task: Edit Profile</w:t>
+            </w:r>
+          </w:p>
+          <w:p>
+            <w:r>
+              <w:t xml:space="preserve">Person: Samir </w:t>
+            </w:r>
+            <w:proofErr w:type="spellStart"/>
+            <w:r>
+              <w:t>Hosny</w:t>
+            </w:r>
+            <w:proofErr w:type="spellEnd"/>
+          </w:p>
+          <w:p>
+            <w:r>
+              <w:t>EH: 7</w:t>
+            </w:r>
+          </w:p>
+          <w:p>
+            <w:r>
+              <w:t>SH:7</w:t>
+            </w:r>
+          </w:p>
+          <w:p>
+            <w:r>
+              <w:t>TH:0</w:t>
+            </w:r>
+          </w:p>
           <w:p/>
-        </w:tc>
-        <w:tc>
-          <w:tcPr>
-            <w:tcW w:w="2635" w:type="dxa"/>
-          </w:tcPr>
+          <w:p>
+            <w:r>
+              <w:t>Task: Add Committee</w:t>
+            </w:r>
+          </w:p>
+          <w:p>
+            <w:r>
+              <w:t>Person: Ehab Rabie</w:t>
+            </w:r>
+          </w:p>
+          <w:p>
+            <w:r>
+              <w:t>EH: 10</w:t>
+            </w:r>
+          </w:p>
+          <w:p>
+            <w:r>
+              <w:t>SH:10</w:t>
+            </w:r>
+          </w:p>
+          <w:p>
+            <w:r>
+              <w:t>TH:0</w:t>
+            </w:r>
+          </w:p>
           <w:p/>
-        </w:tc>
-        <w:tc>
-          <w:tcPr>
-            <w:tcW w:w="2762" w:type="dxa"/>
-          </w:tcPr>
+          <w:p>
+            <w:r>
+              <w:t xml:space="preserve">Task: Edit Committee description </w:t>
+            </w:r>
+          </w:p>
+          <w:p>
+            <w:r>
+              <w:t>Person: Ehab Rabie</w:t>
+            </w:r>
+          </w:p>
+          <w:p>
+            <w:r>
+              <w:t>EH: 4</w:t>
+            </w:r>
+          </w:p>
+          <w:p>
+            <w:r>
+              <w:t>SH:4</w:t>
+            </w:r>
+          </w:p>
+          <w:p>
+            <w:r>
+              <w:t>TH:0</w:t>
+            </w:r>
+          </w:p>
           <w:p/>
-        </w:tc>
-        <w:tc>
-          <w:tcPr>
-            <w:tcW w:w="2635" w:type="dxa"/>
-          </w:tcPr>
+          <w:p>
+            <w:r>
+              <w:t>Task: Delete Committee</w:t>
+            </w:r>
+          </w:p>
+          <w:p>
+            <w:r>
+              <w:t xml:space="preserve">Person: Samir </w:t>
+            </w:r>
+            <w:proofErr w:type="spellStart"/>
+            <w:r>
+              <w:t>Hosny</w:t>
+            </w:r>
+            <w:proofErr w:type="spellEnd"/>
+          </w:p>
+          <w:p>
+            <w:r>
+              <w:t>EH: 2</w:t>
+            </w:r>
+          </w:p>
+          <w:p>
+            <w:r>
+              <w:t>SH:2</w:t>
+            </w:r>
+          </w:p>
+          <w:p>
+            <w:r>
+              <w:t>TH:0</w:t>
+            </w:r>
+          </w:p>
           <w:p/>
-        </w:tc>
-        <w:tc>
-          <w:tcPr>
-            <w:tcW w:w="2636" w:type="dxa"/>
-          </w:tcPr>
           <w:p/>
+          <w:p/>
+          <w:p>
+            <w:r>
+              <w:t>Task: View Committees</w:t>
+            </w:r>
+          </w:p>
+          <w:p>
+            <w:r>
+              <w:t>Person: Ehab Rabie</w:t>
+            </w:r>
+          </w:p>
+          <w:p>
+            <w:r>
+              <w:t>EH: 2</w:t>
+            </w:r>
+          </w:p>
+          <w:p>
+            <w:pPr>
+              <w:tabs>
+                <w:tab w:val="center" w:pos="1210"/>
+              </w:tabs>
+            </w:pPr>
+            <w:r>
+              <w:t>SH:2</w:t>
+            </w:r>
+          </w:p>
+          <w:p>
+            <w:r>
+              <w:t>TH:0</w:t>
+            </w:r>
+          </w:p>
+          <w:p/>
+          <w:p>
+            <w:r>
+              <w:t xml:space="preserve">Task: Add Member To </w:t>
+            </w:r>
+            <w:r>
+              <w:lastRenderedPageBreak/>
+              <w:t>committee</w:t>
+            </w:r>
+          </w:p>
+          <w:p>
+            <w:r>
+              <w:t xml:space="preserve">Person: Samir </w:t>
+            </w:r>
+            <w:proofErr w:type="spellStart"/>
+            <w:r>
+              <w:t>Hosny</w:t>
+            </w:r>
+            <w:proofErr w:type="spellEnd"/>
+          </w:p>
+          <w:p>
+            <w:r>
+              <w:t>EH: 1</w:t>
+            </w:r>
+          </w:p>
+          <w:p>
+            <w:r>
+              <w:t>SH:1</w:t>
+            </w:r>
+          </w:p>
+          <w:p>
+            <w:r>
+              <w:t>TH:0</w:t>
+            </w:r>
+          </w:p>
+          <w:p/>
+          <w:p>
+            <w:r>
+              <w:t>Task: Remove Member form committee</w:t>
+            </w:r>
+          </w:p>
+          <w:p>
+            <w:r>
+              <w:t xml:space="preserve">Person: Samir </w:t>
+            </w:r>
+            <w:proofErr w:type="spellStart"/>
+            <w:r>
+              <w:t>Hosny</w:t>
+            </w:r>
+            <w:proofErr w:type="spellEnd"/>
+          </w:p>
+          <w:p>
+            <w:r>
+              <w:t>EH: 1</w:t>
+            </w:r>
+          </w:p>
+          <w:p>
+            <w:r>
+              <w:t>SH:1</w:t>
+            </w:r>
+          </w:p>
+          <w:p>
+            <w:r>
+              <w:t>TH:0</w:t>
+            </w:r>
+          </w:p>
+          <w:p/>
+          <w:p>
+            <w:r>
+              <w:t>Task: Assign Head to committee</w:t>
+            </w:r>
+          </w:p>
+          <w:p>
+            <w:r>
+              <w:t xml:space="preserve">Person: Samir </w:t>
+            </w:r>
+            <w:proofErr w:type="spellStart"/>
+            <w:r>
+              <w:t>Hosny</w:t>
+            </w:r>
+            <w:proofErr w:type="spellEnd"/>
+          </w:p>
+          <w:p>
+            <w:r>
+              <w:t>EH: 1.5</w:t>
+            </w:r>
+          </w:p>
+          <w:p>
+            <w:r>
+              <w:t>SH: 1</w:t>
+            </w:r>
+          </w:p>
+          <w:p>
+            <w:r>
+              <w:t>TH:0</w:t>
+            </w:r>
+          </w:p>
+          <w:p/>
+          <w:p>
+            <w:r>
+              <w:t>Task: System Testing</w:t>
+            </w:r>
+          </w:p>
+          <w:p>
+            <w:r>
+              <w:t xml:space="preserve">Person: Ahmed </w:t>
+            </w:r>
+            <w:proofErr w:type="spellStart"/>
+            <w:r>
+              <w:t>Soliman</w:t>
+            </w:r>
+            <w:proofErr w:type="spellEnd"/>
+          </w:p>
+          <w:p>
+            <w:r>
+              <w:t>EH: 2</w:t>
+            </w:r>
+          </w:p>
+          <w:p>
+            <w:r>
+              <w:t>SH: 2</w:t>
+            </w:r>
+          </w:p>
+          <w:p>
+            <w:r>
+              <w:t>TH: 0</w:t>
+            </w:r>
+          </w:p>
         </w:tc>
       </w:tr>
     </w:tbl>
     <w:p/>
-    <w:p/>
+    <w:p>
+      <w:bookmarkStart w:id="0" w:name="_GoBack"/>
+      <w:bookmarkEnd w:id="0"/>
+    </w:p>
     <w:sectPr>
       <w:headerReference w:type="default" r:id="rId8"/>
       <w:footerReference w:type="default" r:id="rId9"/>
@@ -977,10 +900,19 @@
       <w:pStyle w:val="Header"/>
     </w:pPr>
     <w:r>
-      <w:t>Spring 2012                                           Project Name:</w:t>
+      <w:t>Spring 201</w:t>
+    </w:r>
+    <w:r>
+      <w:t>8</w:t>
+    </w:r>
+    <w:r>
+      <w:t xml:space="preserve">                                           Project Name:</w:t>
     </w:r>
     <w:r>
       <w:tab/>
+    </w:r>
+    <w:r>
+      <w:t>HIH-CU</w:t>
     </w:r>
     <w:r>
       <w:tab/>
@@ -990,6 +922,14 @@
       <w:tab/>
       <w:t>Group Number:</w:t>
     </w:r>
+    <w:r>
+      <w:t>3</w:t>
+    </w:r>
+  </w:p>
+  <w:p>
+    <w:pPr>
+      <w:pStyle w:val="Header"/>
+    </w:pPr>
   </w:p>
 </w:hdr>
 </file>
@@ -1158,7 +1098,7 @@
     <w:lsdException w:name="Subtitle" w:semiHidden="0" w:uiPriority="11" w:unhideWhenUsed="0" w:qFormat="1"/>
     <w:lsdException w:name="Strong" w:semiHidden="0" w:uiPriority="22" w:unhideWhenUsed="0" w:qFormat="1"/>
     <w:lsdException w:name="Emphasis" w:semiHidden="0" w:uiPriority="20" w:unhideWhenUsed="0" w:qFormat="1"/>
-    <w:lsdException w:name="Table Grid" w:semiHidden="0" w:uiPriority="59" w:unhideWhenUsed="0"/>
+    <w:lsdException w:name="Table Grid" w:uiPriority="59"/>
     <w:lsdException w:name="Placeholder Text" w:unhideWhenUsed="0"/>
     <w:lsdException w:name="No Spacing" w:semiHidden="0" w:uiPriority="1" w:unhideWhenUsed="0" w:qFormat="1"/>
     <w:lsdException w:name="Light Shading" w:semiHidden="0" w:uiPriority="60" w:unhideWhenUsed="0"/>
@@ -1429,7 +1369,7 @@
     <w:lsdException w:name="Subtitle" w:semiHidden="0" w:uiPriority="11" w:unhideWhenUsed="0" w:qFormat="1"/>
     <w:lsdException w:name="Strong" w:semiHidden="0" w:uiPriority="22" w:unhideWhenUsed="0" w:qFormat="1"/>
     <w:lsdException w:name="Emphasis" w:semiHidden="0" w:uiPriority="20" w:unhideWhenUsed="0" w:qFormat="1"/>
-    <w:lsdException w:name="Table Grid" w:semiHidden="0" w:uiPriority="59" w:unhideWhenUsed="0"/>
+    <w:lsdException w:name="Table Grid" w:uiPriority="59"/>
     <w:lsdException w:name="Placeholder Text" w:unhideWhenUsed="0"/>
     <w:lsdException w:name="No Spacing" w:semiHidden="0" w:uiPriority="1" w:unhideWhenUsed="0" w:qFormat="1"/>
     <w:lsdException w:name="Light Shading" w:semiHidden="0" w:uiPriority="60" w:unhideWhenUsed="0"/>

</xml_diff>